<commit_message>
8/31/18 Modifications to Initial & Two
Initial:
Change from 16 tested points to 12 [0 (to points between min and max)
and supra]
Changed processing to pull out 25% and 50% instead of 30-60-90

GenerateSTims_Two now generates 0.3 supraliminal stimuli instead of
aud/vis90. supraliminal has same file name as prevoius 90%

No change to .sce file to impement this.
</commit_message>
<xml_diff>
--- a/Tutorial.docx
+++ b/Tutorial.docx
@@ -1085,6 +1085,7 @@
         </w:rPr>
         <w:t>Once you have capped &amp; gelled your participant, do the following:</w:t>
       </w:r>
+      <w:bookmarkStart w:id="0" w:name="_GoBack"/>
     </w:p>
     <w:p>
       <w:pPr>
@@ -1177,6 +1178,7 @@
         <w:t xml:space="preserve">”. Make sure all channels are good. </w:t>
       </w:r>
     </w:p>
+    <w:bookmarkEnd w:id="0"/>
     <w:p>
       <w:pPr>
         <w:pStyle w:val="ListParagraph"/>
@@ -1397,13 +1399,23 @@
           <w:szCs w:val="24"/>
         </w:rPr>
       </w:pPr>
+      <w:proofErr w:type="gramStart"/>
       <w:r>
         <w:rPr>
           <w:rFonts w:ascii="Times New Roman" w:hAnsi="Times New Roman" w:cs="Times New Roman"/>
           <w:sz w:val="24"/>
           <w:szCs w:val="24"/>
         </w:rPr>
-        <w:t>to match your current subject ID:</w:t>
+        <w:t>to</w:t>
+      </w:r>
+      <w:proofErr w:type="gramEnd"/>
+      <w:r>
+        <w:rPr>
+          <w:rFonts w:ascii="Times New Roman" w:hAnsi="Times New Roman" w:cs="Times New Roman"/>
+          <w:sz w:val="24"/>
+          <w:szCs w:val="24"/>
+        </w:rPr>
+        <w:t xml:space="preserve"> match your current subject ID:</w:t>
       </w:r>
     </w:p>
     <w:p>
@@ -1855,8 +1867,6 @@
         </w:rPr>
         <w:t xml:space="preserve">your participant and pay them. </w:t>
       </w:r>
-      <w:bookmarkStart w:id="0" w:name="_GoBack"/>
-      <w:bookmarkEnd w:id="0"/>
       <w:r>
         <w:rPr>
           <w:rFonts w:ascii="Times New Roman" w:hAnsi="Times New Roman" w:cs="Times New Roman"/>
@@ -1896,6 +1906,42 @@
           <w:sz w:val="24"/>
         </w:rPr>
         <w:t xml:space="preserve"> and click run. Choose the log-file experiment 2 just outputted. </w:t>
+      </w:r>
+    </w:p>
+    <w:p>
+      <w:pPr>
+        <w:pStyle w:val="ListParagraph"/>
+        <w:numPr>
+          <w:ilvl w:val="0"/>
+          <w:numId w:val="3"/>
+        </w:numPr>
+        <w:rPr>
+          <w:rFonts w:ascii="Times New Roman" w:hAnsi="Times New Roman" w:cs="Times New Roman"/>
+          <w:sz w:val="24"/>
+        </w:rPr>
+      </w:pPr>
+      <w:r>
+        <w:rPr>
+          <w:rFonts w:ascii="Times New Roman" w:hAnsi="Times New Roman" w:cs="Times New Roman"/>
+          <w:sz w:val="24"/>
+        </w:rPr>
+        <w:t xml:space="preserve">To </w:t>
+      </w:r>
+      <w:proofErr w:type="spellStart"/>
+      <w:r>
+        <w:rPr>
+          <w:rFonts w:ascii="Times New Roman" w:hAnsi="Times New Roman" w:cs="Times New Roman"/>
+          <w:sz w:val="24"/>
+        </w:rPr>
+        <w:t>backup</w:t>
+      </w:r>
+      <w:proofErr w:type="spellEnd"/>
+      <w:r>
+        <w:rPr>
+          <w:rFonts w:ascii="Times New Roman" w:hAnsi="Times New Roman" w:cs="Times New Roman"/>
+          <w:sz w:val="24"/>
+        </w:rPr>
+        <w:t xml:space="preserve"> the data: open GitHub </w:t>
       </w:r>
     </w:p>
     <w:p>

</xml_diff>